<commit_message>
Word - part a
</commit_message>
<xml_diff>
--- a/web_group23.docx
+++ b/web_group23.docx
@@ -4,10 +4,12 @@
   <w:body>
     <w:p>
       <w:pPr>
+        <w:jc w:val="center"/>
         <w:rPr>
           <w:rFonts w:asciiTheme="minorBidi" w:hAnsiTheme="minorBidi"/>
           <w:b/>
           <w:bCs/>
+          <w:color w:val="2F5496" w:themeColor="accent1" w:themeShade="BF"/>
           <w:sz w:val="52"/>
           <w:szCs w:val="52"/>
           <w:u w:val="single"/>
@@ -19,6 +21,7 @@
           <w:rFonts w:asciiTheme="minorBidi" w:hAnsiTheme="minorBidi"/>
           <w:b/>
           <w:bCs/>
+          <w:color w:val="2F5496" w:themeColor="accent1" w:themeShade="BF"/>
           <w:sz w:val="52"/>
           <w:szCs w:val="52"/>
           <w:u w:val="single"/>
@@ -31,6 +34,7 @@
           <w:rFonts w:asciiTheme="minorBidi" w:hAnsiTheme="minorBidi"/>
           <w:b/>
           <w:bCs/>
+          <w:color w:val="2F5496" w:themeColor="accent1" w:themeShade="BF"/>
           <w:sz w:val="52"/>
           <w:szCs w:val="52"/>
           <w:u w:val="single"/>
@@ -43,6 +47,7 @@
           <w:rFonts w:asciiTheme="minorBidi" w:hAnsiTheme="minorBidi"/>
           <w:b/>
           <w:bCs/>
+          <w:color w:val="2F5496" w:themeColor="accent1" w:themeShade="BF"/>
           <w:sz w:val="52"/>
           <w:szCs w:val="52"/>
           <w:u w:val="single"/>
@@ -55,12 +60,13 @@
           <w:rFonts w:asciiTheme="minorBidi" w:hAnsiTheme="minorBidi"/>
           <w:b/>
           <w:bCs/>
+          <w:color w:val="2F5496" w:themeColor="accent1" w:themeShade="BF"/>
           <w:sz w:val="52"/>
           <w:szCs w:val="52"/>
           <w:u w:val="single"/>
           <w:rtl/>
         </w:rPr>
-        <w:t xml:space="preserve">קבוצה 23 </w:t>
+        <w:t>קבוצה 23</w:t>
       </w:r>
     </w:p>
     <w:p>
@@ -71,6 +77,7 @@
           <w:numId w:val="5"/>
         </w:numPr>
         <w:rPr>
+          <w:color w:val="2F5496" w:themeColor="accent1" w:themeShade="BF"/>
           <w:sz w:val="28"/>
           <w:szCs w:val="28"/>
           <w:u w:val="single"/>
@@ -78,6 +85,7 @@
       </w:pPr>
       <w:r>
         <w:rPr>
+          <w:color w:val="2F5496" w:themeColor="accent1" w:themeShade="BF"/>
           <w:sz w:val="28"/>
           <w:szCs w:val="28"/>
           <w:u w:val="single"/>
@@ -115,7 +123,20 @@
         <w:rPr>
           <w:rtl/>
         </w:rPr>
-        <w:t xml:space="preserve"> מטרתה העיקרית היא לאפשר ללקוחות לעיין בנעליים הזמינות בחנות ולהזמין אותם, ובכך לחסוך להם זמן יקר.</w:t>
+        <w:t xml:space="preserve"> מטרתה העיקרית היא לאפשר ללקוחות לעיין בנעליים הזמינות בחנות ול</w:t>
+      </w:r>
+      <w:r>
+        <w:rPr>
+          <w:rFonts w:hint="cs"/>
+          <w:rtl/>
+        </w:rPr>
+        <w:t>בצע רכישה שלהן</w:t>
+      </w:r>
+      <w:r>
+        <w:rPr>
+          <w:rtl/>
+        </w:rPr>
+        <w:t>, ובכך לחסוך להם זמן יקר.</w:t>
       </w:r>
       <w:r>
         <w:t xml:space="preserve"> </w:t>
@@ -243,6 +264,7 @@
           <w:numId w:val="5"/>
         </w:numPr>
         <w:rPr>
+          <w:color w:val="2F5496" w:themeColor="accent1" w:themeShade="BF"/>
           <w:sz w:val="28"/>
           <w:szCs w:val="28"/>
           <w:u w:val="single"/>
@@ -250,6 +272,7 @@
       </w:pPr>
       <w:r>
         <w:rPr>
+          <w:color w:val="2F5496" w:themeColor="accent1" w:themeShade="BF"/>
           <w:sz w:val="28"/>
           <w:szCs w:val="28"/>
           <w:u w:val="single"/>
@@ -259,6 +282,7 @@
       </w:r>
       <w:r>
         <w:rPr>
+          <w:color w:val="2F5496" w:themeColor="accent1" w:themeShade="BF"/>
           <w:sz w:val="28"/>
           <w:szCs w:val="28"/>
           <w:u w:val="single"/>
@@ -274,9 +298,16 @@
       </w:pPr>
       <w:r>
         <w:rPr>
-          <w:rtl/>
-        </w:rPr>
-        <w:t xml:space="preserve">א. </w:t>
+          <w:color w:val="2F5496" w:themeColor="accent1" w:themeShade="BF"/>
+          <w:rtl/>
+        </w:rPr>
+        <w:t>א.</w:t>
+      </w:r>
+      <w:r>
+        <w:rPr>
+          <w:rtl/>
+        </w:rPr>
+        <w:t xml:space="preserve"> </w:t>
       </w:r>
       <w:r>
         <w:t>U</w:t>
@@ -335,9 +366,16 @@
       </w:pPr>
       <w:r>
         <w:rPr>
-          <w:rtl/>
-        </w:rPr>
-        <w:t>ב. צרכי הלקוחות הינם מציאת נעל</w:t>
+          <w:color w:val="2F5496" w:themeColor="accent1" w:themeShade="BF"/>
+          <w:rtl/>
+        </w:rPr>
+        <w:t>ב.</w:t>
+      </w:r>
+      <w:r>
+        <w:rPr>
+          <w:rtl/>
+        </w:rPr>
+        <w:t xml:space="preserve"> צרכי הלקוחות הינם מציאת נעל</w:t>
       </w:r>
       <w:r>
         <w:rPr>
@@ -414,9 +452,16 @@
       </w:pPr>
       <w:r>
         <w:rPr>
-          <w:rtl/>
-        </w:rPr>
-        <w:t xml:space="preserve">ג. </w:t>
+          <w:color w:val="2F5496" w:themeColor="accent1" w:themeShade="BF"/>
+          <w:rtl/>
+        </w:rPr>
+        <w:t>ג.</w:t>
+      </w:r>
+      <w:r>
+        <w:rPr>
+          <w:rtl/>
+        </w:rPr>
+        <w:t xml:space="preserve"> </w:t>
       </w:r>
       <w:r>
         <w:rPr>
@@ -542,6 +587,7 @@
       </w:pPr>
       <w:r>
         <w:rPr>
+          <w:color w:val="2F5496" w:themeColor="accent1" w:themeShade="BF"/>
           <w:rtl/>
         </w:rPr>
         <w:t>ד.</w:t>
@@ -696,7 +742,20 @@
         <w:rPr>
           <w:rtl/>
         </w:rPr>
-        <w:t>מעבר לעמו הרשמה</w:t>
+        <w:t>מעבר לעמו</w:t>
+      </w:r>
+      <w:r>
+        <w:rPr>
+          <w:rFonts w:hint="cs"/>
+          <w:rtl/>
+        </w:rPr>
+        <w:t>ד</w:t>
+      </w:r>
+      <w:r>
+        <w:rPr>
+          <w:rtl/>
+        </w:rPr>
+        <w:t xml:space="preserve"> הרשמה</w:t>
       </w:r>
       <w:r>
         <w:rPr>
@@ -719,6 +778,7 @@
       </w:pPr>
       <w:r>
         <w:rPr>
+          <w:color w:val="2F5496" w:themeColor="accent1" w:themeShade="BF"/>
           <w:rtl/>
         </w:rPr>
         <w:t>ה.</w:t>
@@ -762,9 +822,16 @@
       </w:pPr>
       <w:r>
         <w:rPr>
-          <w:rtl/>
-        </w:rPr>
-        <w:t>ו. בכדי לשמור את המידע על המשתמשים ההזמנות נעזר במבנה נתונים טבלאי אשר יחולק לטבלאות בצורה הבאה:</w:t>
+          <w:color w:val="2F5496" w:themeColor="accent1" w:themeShade="BF"/>
+          <w:rtl/>
+        </w:rPr>
+        <w:t xml:space="preserve">ו. </w:t>
+      </w:r>
+      <w:r>
+        <w:rPr>
+          <w:rtl/>
+        </w:rPr>
+        <w:t>בכדי לשמור את המידע על המשתמשים ההזמנות נעזר במבנה נתונים טבלאי אשר יחולק לטבלאות בצורה הבאה:</w:t>
       </w:r>
     </w:p>
     <w:p>
@@ -827,13 +894,22 @@
       </w:pPr>
       <w:r>
         <w:rPr>
+          <w:noProof/>
           <w:rtl/>
         </w:rPr>
         <w:lastRenderedPageBreak/>
         <w:drawing>
-          <wp:inline distT="0" distB="0" distL="0" distR="0" wp14:anchorId="4399CC4A" wp14:editId="48F78BE0">
-            <wp:extent cx="5274310" cy="2427605"/>
-            <wp:effectExtent l="0" t="0" r="2540" b="0"/>
+          <wp:anchor distT="0" distB="0" distL="114300" distR="114300" simplePos="0" relativeHeight="251666432" behindDoc="0" locked="0" layoutInCell="1" allowOverlap="1" wp14:anchorId="4399CC4A" wp14:editId="26DBDB9A">
+            <wp:simplePos x="0" y="0"/>
+            <wp:positionH relativeFrom="column">
+              <wp:posOffset>326118</wp:posOffset>
+            </wp:positionH>
+            <wp:positionV relativeFrom="margin">
+              <wp:align>top</wp:align>
+            </wp:positionV>
+            <wp:extent cx="4724400" cy="2174240"/>
+            <wp:effectExtent l="0" t="0" r="0" b="0"/>
+            <wp:wrapSquare wrapText="bothSides"/>
             <wp:docPr id="1" name="תמונה 1"/>
             <wp:cNvGraphicFramePr>
               <a:graphicFrameLocks xmlns:a="http://schemas.openxmlformats.org/drawingml/2006/main" noChangeAspect="1"/>
@@ -846,7 +922,13 @@
                     <pic:cNvPicPr/>
                   </pic:nvPicPr>
                   <pic:blipFill>
-                    <a:blip r:embed="rId5"/>
+                    <a:blip r:embed="rId5" cstate="print">
+                      <a:extLst>
+                        <a:ext uri="{28A0092B-C50C-407E-A947-70E740481C1C}">
+                          <a14:useLocalDpi xmlns:a14="http://schemas.microsoft.com/office/drawing/2010/main" val="0"/>
+                        </a:ext>
+                      </a:extLst>
+                    </a:blip>
                     <a:stretch>
                       <a:fillRect/>
                     </a:stretch>
@@ -854,7 +936,7 @@
                   <pic:spPr>
                     <a:xfrm>
                       <a:off x="0" y="0"/>
-                      <a:ext cx="5274310" cy="2427605"/>
+                      <a:ext cx="4724400" cy="2174240"/>
                     </a:xfrm>
                     <a:prstGeom prst="rect">
                       <a:avLst/>
@@ -863,8 +945,125 @@
                 </pic:pic>
               </a:graphicData>
             </a:graphic>
-          </wp:inline>
+          </wp:anchor>
         </w:drawing>
+      </w:r>
+      <w:r>
+        <w:rPr>
+          <w:noProof/>
+          <w:rtl/>
+        </w:rPr>
+        <mc:AlternateContent>
+          <mc:Choice Requires="wps">
+            <w:drawing>
+              <wp:anchor distT="45720" distB="45720" distL="114300" distR="114300" simplePos="0" relativeHeight="251665408" behindDoc="0" locked="0" layoutInCell="1" allowOverlap="1" wp14:anchorId="5B23CC66" wp14:editId="48554A8A">
+                <wp:simplePos x="0" y="0"/>
+                <wp:positionH relativeFrom="column">
+                  <wp:posOffset>2405290</wp:posOffset>
+                </wp:positionH>
+                <wp:positionV relativeFrom="page">
+                  <wp:posOffset>418647</wp:posOffset>
+                </wp:positionV>
+                <wp:extent cx="617220" cy="440055"/>
+                <wp:effectExtent l="0" t="0" r="11430" b="17145"/>
+                <wp:wrapSquare wrapText="bothSides"/>
+                <wp:docPr id="217" name="תיבת טקסט 2"/>
+                <wp:cNvGraphicFramePr>
+                  <a:graphicFrameLocks xmlns:a="http://schemas.openxmlformats.org/drawingml/2006/main"/>
+                </wp:cNvGraphicFramePr>
+                <a:graphic xmlns:a="http://schemas.openxmlformats.org/drawingml/2006/main">
+                  <a:graphicData uri="http://schemas.microsoft.com/office/word/2010/wordprocessingShape">
+                    <wps:wsp>
+                      <wps:cNvSpPr txBox="1">
+                        <a:spLocks noChangeArrowheads="1"/>
+                      </wps:cNvSpPr>
+                      <wps:spPr bwMode="auto">
+                        <a:xfrm flipH="1">
+                          <a:off x="0" y="0"/>
+                          <a:ext cx="617220" cy="440055"/>
+                        </a:xfrm>
+                        <a:prstGeom prst="rect">
+                          <a:avLst/>
+                        </a:prstGeom>
+                        <a:solidFill>
+                          <a:srgbClr val="FFFFFF"/>
+                        </a:solidFill>
+                        <a:ln w="9525">
+                          <a:solidFill>
+                            <a:srgbClr val="000000"/>
+                          </a:solidFill>
+                          <a:miter lim="800000"/>
+                          <a:headEnd/>
+                          <a:tailEnd/>
+                        </a:ln>
+                      </wps:spPr>
+                      <wps:txbx>
+                        <w:txbxContent>
+                          <w:p>
+                            <w:pPr>
+                              <w:rPr>
+                                <w:sz w:val="40"/>
+                                <w:szCs w:val="40"/>
+                              </w:rPr>
+                            </w:pPr>
+                            <w:r>
+                              <w:rPr>
+                                <w:rFonts w:hint="cs"/>
+                                <w:sz w:val="40"/>
+                                <w:szCs w:val="40"/>
+                              </w:rPr>
+                              <w:t>ERD</w:t>
+                            </w:r>
+                          </w:p>
+                        </w:txbxContent>
+                      </wps:txbx>
+                      <wps:bodyPr rot="0" vert="horz" wrap="square" lIns="91440" tIns="45720" rIns="91440" bIns="45720" anchor="t" anchorCtr="0">
+                        <a:noAutofit/>
+                      </wps:bodyPr>
+                    </wps:wsp>
+                  </a:graphicData>
+                </a:graphic>
+                <wp14:sizeRelH relativeFrom="margin">
+                  <wp14:pctWidth>0</wp14:pctWidth>
+                </wp14:sizeRelH>
+                <wp14:sizeRelV relativeFrom="margin">
+                  <wp14:pctHeight>0</wp14:pctHeight>
+                </wp14:sizeRelV>
+              </wp:anchor>
+            </w:drawing>
+          </mc:Choice>
+          <mc:Fallback>
+            <w:pict>
+              <v:shapetype w14:anchorId="5B23CC66" id="_x0000_t202" coordsize="21600,21600" o:spt="202" path="m,l,21600r21600,l21600,xe">
+                <v:stroke joinstyle="miter"/>
+                <v:path gradientshapeok="t" o:connecttype="rect"/>
+              </v:shapetype>
+              <v:shape id="תיבת טקסט 2" o:spid="_x0000_s1026" type="#_x0000_t202" style="position:absolute;left:0;text-align:left;margin-left:189.4pt;margin-top:32.95pt;width:48.6pt;height:34.65pt;flip:x;z-index:251665408;visibility:visible;mso-wrap-style:square;mso-width-percent:0;mso-height-percent:0;mso-wrap-distance-left:9pt;mso-wrap-distance-top:3.6pt;mso-wrap-distance-right:9pt;mso-wrap-distance-bottom:3.6pt;mso-position-horizontal:absolute;mso-position-horizontal-relative:text;mso-position-vertical:absolute;mso-position-vertical-relative:page;mso-width-percent:0;mso-height-percent:0;mso-width-relative:margin;mso-height-relative:margin;v-text-anchor:top" o:gfxdata="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">
+                <v:textbox>
+                  <w:txbxContent>
+                    <w:p>
+                      <w:pPr>
+                        <w:rPr>
+                          <w:sz w:val="40"/>
+                          <w:szCs w:val="40"/>
+                        </w:rPr>
+                      </w:pPr>
+                      <w:r>
+                        <w:rPr>
+                          <w:rFonts w:hint="cs"/>
+                          <w:sz w:val="40"/>
+                          <w:szCs w:val="40"/>
+                        </w:rPr>
+                        <w:t>ERD</w:t>
+                      </w:r>
+                    </w:p>
+                  </w:txbxContent>
+                </v:textbox>
+                <w10:wrap type="square" anchory="page"/>
+              </v:shape>
+            </w:pict>
+          </mc:Fallback>
+        </mc:AlternateContent>
       </w:r>
     </w:p>
     <w:p>
@@ -875,34 +1074,50 @@
           <w:numId w:val="5"/>
         </w:numPr>
         <w:rPr>
+          <w:color w:val="2F5496" w:themeColor="accent1" w:themeShade="BF"/>
           <w:sz w:val="28"/>
           <w:szCs w:val="28"/>
           <w:u w:val="single"/>
           <w:rtl/>
         </w:rPr>
       </w:pPr>
-      <w:r>
-        <w:rPr>
+      <w:proofErr w:type="spellStart"/>
+      <w:r>
+        <w:rPr>
+          <w:color w:val="2F5496" w:themeColor="accent1" w:themeShade="BF"/>
           <w:sz w:val="28"/>
           <w:szCs w:val="28"/>
           <w:u w:val="single"/>
           <w:rtl/>
         </w:rPr>
-        <w:t xml:space="preserve">ספציפיקציות </w:t>
-      </w:r>
-      <w:r>
-        <w:rPr>
+        <w:t>ספציפיקציות</w:t>
+      </w:r>
+      <w:proofErr w:type="spellEnd"/>
+      <w:r>
+        <w:rPr>
+          <w:color w:val="2F5496" w:themeColor="accent1" w:themeShade="BF"/>
           <w:sz w:val="28"/>
           <w:szCs w:val="28"/>
           <w:u w:val="single"/>
-        </w:rPr>
-        <w:t>UI</w:t>
-      </w:r>
-      <w:r>
-        <w:rPr>
+          <w:rtl/>
+        </w:rPr>
+        <w:t xml:space="preserve"> </w:t>
+      </w:r>
+      <w:r>
+        <w:rPr>
+          <w:color w:val="2F5496" w:themeColor="accent1" w:themeShade="BF"/>
           <w:sz w:val="28"/>
           <w:szCs w:val="28"/>
           <w:u w:val="single"/>
+        </w:rPr>
+        <w:t>UI</w:t>
+      </w:r>
+      <w:r>
+        <w:rPr>
+          <w:color w:val="2F5496" w:themeColor="accent1" w:themeShade="BF"/>
+          <w:sz w:val="28"/>
+          <w:szCs w:val="28"/>
+          <w:u w:val="single"/>
           <w:rtl/>
         </w:rPr>
         <w:t xml:space="preserve"> </w:t>
@@ -918,6 +1133,7 @@
       </w:pPr>
       <w:r>
         <w:rPr>
+          <w:color w:val="2F5496" w:themeColor="accent1" w:themeShade="BF"/>
           <w:sz w:val="24"/>
           <w:szCs w:val="24"/>
           <w:rtl/>
@@ -926,6 +1142,7 @@
       </w:r>
       <w:r>
         <w:rPr>
+          <w:color w:val="2F5496" w:themeColor="accent1" w:themeShade="BF"/>
           <w:sz w:val="24"/>
           <w:szCs w:val="24"/>
         </w:rPr>
@@ -935,9 +1152,18 @@
         <w:rPr>
           <w:sz w:val="24"/>
           <w:szCs w:val="24"/>
-          <w:rtl/>
-        </w:rPr>
-        <w:t xml:space="preserve">אותנטיות </w:t>
+          <w:u w:val="single"/>
+          <w:rtl/>
+        </w:rPr>
+        <w:t>אותנטיות</w:t>
+      </w:r>
+      <w:r>
+        <w:rPr>
+          <w:sz w:val="24"/>
+          <w:szCs w:val="24"/>
+          <w:rtl/>
+        </w:rPr>
+        <w:t xml:space="preserve"> </w:t>
       </w:r>
       <w:r>
         <w:rPr>
@@ -949,11 +1175,20 @@
       </w:r>
       <w:r>
         <w:rPr>
-          <w:sz w:val="24"/>
-          <w:szCs w:val="24"/>
-          <w:rtl/>
-        </w:rPr>
-        <w:t xml:space="preserve"> נרצה שהאתר י</w:t>
+          <w:rFonts w:hint="cs"/>
+          <w:sz w:val="24"/>
+          <w:szCs w:val="24"/>
+          <w:rtl/>
+        </w:rPr>
+        <w:t xml:space="preserve"> </w:t>
+      </w:r>
+      <w:r>
+        <w:rPr>
+          <w:sz w:val="24"/>
+          <w:szCs w:val="24"/>
+          <w:rtl/>
+        </w:rPr>
+        <w:t>נרצה שהאתר י</w:t>
       </w:r>
       <w:r>
         <w:rPr>
@@ -1056,6 +1291,7 @@
         <w:rPr>
           <w:sz w:val="24"/>
           <w:szCs w:val="24"/>
+          <w:u w:val="single"/>
           <w:rtl/>
         </w:rPr>
         <w:t>מקוריות</w:t>
@@ -1175,6 +1411,7 @@
         <w:rPr>
           <w:sz w:val="24"/>
           <w:szCs w:val="24"/>
+          <w:u w:val="single"/>
           <w:rtl/>
         </w:rPr>
         <w:t xml:space="preserve">גיוון </w:t>
@@ -1239,6 +1476,7 @@
       <w:r>
         <w:rPr>
           <w:noProof/>
+          <w:color w:val="2F5496" w:themeColor="accent1" w:themeShade="BF"/>
           <w:sz w:val="24"/>
           <w:szCs w:val="24"/>
           <w:rtl/>
@@ -1321,6 +1559,7 @@
       </w:r>
       <w:r>
         <w:rPr>
+          <w:color w:val="2F5496" w:themeColor="accent1" w:themeShade="BF"/>
           <w:sz w:val="24"/>
           <w:szCs w:val="24"/>
           <w:rtl/>
@@ -1521,14 +1760,7 @@
           <w:sz w:val="24"/>
           <w:szCs w:val="24"/>
         </w:rPr>
-        <w:t xml:space="preserve"> </w:t>
-      </w:r>
-      <w:r>
-        <w:rPr>
-          <w:sz w:val="24"/>
-          <w:szCs w:val="24"/>
-        </w:rPr>
-        <w:t>#B4D7D9</w:t>
+        <w:t xml:space="preserve"> #B4D7D9</w:t>
       </w:r>
       <w:r>
         <w:rPr>
@@ -1697,7 +1929,6 @@
     <w:p>
       <w:pPr>
         <w:rPr>
-          <w:rFonts w:hint="cs"/>
           <w:color w:val="2F5496" w:themeColor="accent1" w:themeShade="BF"/>
           <w:sz w:val="24"/>
           <w:szCs w:val="24"/>
@@ -1996,6 +2227,7 @@
         <w:rPr>
           <w:sz w:val="24"/>
           <w:szCs w:val="24"/>
+          <w:u w:val="single"/>
           <w:rtl/>
         </w:rPr>
         <w:t>דימויים גרפים:</w:t>
@@ -2169,6 +2401,9 @@
         </w:rPr>
       </w:pPr>
       <w:r>
+        <w:rPr>
+          <w:noProof/>
+        </w:rPr>
         <w:drawing>
           <wp:inline distT="0" distB="0" distL="0" distR="0" wp14:anchorId="71D11046" wp14:editId="7C6A46E3">
             <wp:extent cx="2500946" cy="2272152"/>
@@ -2222,6 +2457,20 @@
     </w:p>
     <w:p>
       <w:pPr>
+        <w:rPr>
+          <w:rtl/>
+        </w:rPr>
+      </w:pPr>
+    </w:p>
+    <w:p>
+      <w:pPr>
+        <w:rPr>
+          <w:rtl/>
+        </w:rPr>
+      </w:pPr>
+    </w:p>
+    <w:p>
+      <w:pPr>
         <w:pStyle w:val="a3"/>
         <w:numPr>
           <w:ilvl w:val="0"/>
@@ -2295,6 +2544,7 @@
       <w:r>
         <w:rPr>
           <w:rFonts w:cs="Arial"/>
+          <w:noProof/>
           <w:sz w:val="24"/>
           <w:szCs w:val="24"/>
           <w:rtl/>
@@ -2353,13 +2603,33 @@
           <w:rtl/>
         </w:rPr>
       </w:pPr>
-      <w:r>
-        <w:rPr>
-          <w:rFonts w:hint="cs"/>
-          <w:sz w:val="24"/>
-          <w:szCs w:val="24"/>
-          <w:rtl/>
-        </w:rPr>
+    </w:p>
+    <w:p>
+      <w:pPr>
+        <w:rPr>
+          <w:sz w:val="24"/>
+          <w:szCs w:val="24"/>
+          <w:rtl/>
+        </w:rPr>
+      </w:pPr>
+    </w:p>
+    <w:p>
+      <w:pPr>
+        <w:rPr>
+          <w:rFonts w:hint="cs"/>
+          <w:sz w:val="24"/>
+          <w:szCs w:val="24"/>
+          <w:rtl/>
+        </w:rPr>
+      </w:pPr>
+      <w:r>
+        <w:rPr>
+          <w:rFonts w:hint="cs"/>
+          <w:sz w:val="24"/>
+          <w:szCs w:val="24"/>
+          <w:rtl/>
+        </w:rPr>
+        <w:lastRenderedPageBreak/>
         <w:t>דף התחברות</w:t>
       </w:r>
       <w:r>
@@ -2407,15 +2677,15 @@
         </w:rPr>
         <w:t>מקש התחברות</w:t>
       </w:r>
-    </w:p>
-    <w:p>
-      <w:pPr>
-        <w:rPr>
-          <w:sz w:val="24"/>
-          <w:szCs w:val="24"/>
-          <w:rtl/>
-        </w:rPr>
-      </w:pPr>
+      <w:r>
+        <w:rPr>
+          <w:rFonts w:hint="cs"/>
+          <w:sz w:val="24"/>
+          <w:szCs w:val="24"/>
+          <w:rtl/>
+        </w:rPr>
+        <w:t>.</w:t>
+      </w:r>
     </w:p>
     <w:p>
       <w:pPr>
@@ -2428,11 +2698,11 @@
       <w:r>
         <w:rPr>
           <w:rFonts w:cs="Arial"/>
-          <w:sz w:val="24"/>
-          <w:szCs w:val="24"/>
-          <w:rtl/>
-        </w:rPr>
-        <w:lastRenderedPageBreak/>
+          <w:noProof/>
+          <w:sz w:val="24"/>
+          <w:szCs w:val="24"/>
+          <w:rtl/>
+        </w:rPr>
         <w:drawing>
           <wp:inline distT="0" distB="0" distL="0" distR="0" wp14:anchorId="27F11960" wp14:editId="274EB4BB">
             <wp:extent cx="3861031" cy="2032782"/>
@@ -2533,6 +2803,7 @@
       <w:r>
         <w:rPr>
           <w:rFonts w:cs="Arial"/>
+          <w:noProof/>
           <w:sz w:val="24"/>
           <w:szCs w:val="24"/>
           <w:rtl/>
@@ -2648,6 +2919,7 @@
       <w:r>
         <w:rPr>
           <w:rFonts w:cs="Arial"/>
+          <w:noProof/>
           <w:sz w:val="24"/>
           <w:szCs w:val="24"/>
           <w:rtl/>
@@ -2688,22 +2960,47 @@
           </wp:inline>
         </w:drawing>
       </w:r>
-    </w:p>
-    <w:p>
-      <w:pPr>
-        <w:rPr>
-          <w:sz w:val="24"/>
-          <w:szCs w:val="24"/>
-          <w:rtl/>
-        </w:rPr>
-      </w:pPr>
-      <w:r>
-        <w:rPr>
-          <w:rFonts w:hint="cs"/>
-          <w:sz w:val="24"/>
-          <w:szCs w:val="24"/>
-          <w:rtl/>
-        </w:rPr>
+      <w:r>
+        <w:rPr>
+          <w:sz w:val="24"/>
+          <w:szCs w:val="24"/>
+          <w:rtl/>
+        </w:rPr>
+        <w:br/>
+      </w:r>
+      <w:r>
+        <w:rPr>
+          <w:sz w:val="24"/>
+          <w:szCs w:val="24"/>
+          <w:rtl/>
+        </w:rPr>
+        <w:br/>
+      </w:r>
+      <w:r>
+        <w:rPr>
+          <w:sz w:val="24"/>
+          <w:szCs w:val="24"/>
+          <w:rtl/>
+        </w:rPr>
+        <w:br/>
+      </w:r>
+    </w:p>
+    <w:p>
+      <w:pPr>
+        <w:rPr>
+          <w:sz w:val="24"/>
+          <w:szCs w:val="24"/>
+          <w:rtl/>
+        </w:rPr>
+      </w:pPr>
+      <w:r>
+        <w:rPr>
+          <w:rFonts w:hint="cs"/>
+          <w:sz w:val="24"/>
+          <w:szCs w:val="24"/>
+          <w:rtl/>
+        </w:rPr>
+        <w:lastRenderedPageBreak/>
         <w:t>עמוד</w:t>
       </w:r>
       <w:r>
@@ -2727,11 +3024,11 @@
       <w:r>
         <w:rPr>
           <w:rFonts w:cs="Arial"/>
-          <w:sz w:val="24"/>
-          <w:szCs w:val="24"/>
-          <w:rtl/>
-        </w:rPr>
-        <w:lastRenderedPageBreak/>
+          <w:noProof/>
+          <w:sz w:val="24"/>
+          <w:szCs w:val="24"/>
+          <w:rtl/>
+        </w:rPr>
         <w:drawing>
           <wp:inline distT="0" distB="0" distL="0" distR="0" wp14:anchorId="6D14BC19" wp14:editId="4F3A2498">
             <wp:extent cx="3934673" cy="2039815"/>
@@ -2825,6 +3122,7 @@
       <w:r>
         <w:rPr>
           <w:rFonts w:cs="Arial"/>
+          <w:noProof/>
           <w:sz w:val="24"/>
           <w:szCs w:val="24"/>
           <w:rtl/>
@@ -2923,6 +3221,7 @@
       <w:r>
         <w:rPr>
           <w:rFonts w:cs="Arial"/>
+          <w:noProof/>
           <w:sz w:val="24"/>
           <w:szCs w:val="24"/>
           <w:rtl/>
@@ -2972,15 +3271,6 @@
           <w:rtl/>
         </w:rPr>
       </w:pPr>
-    </w:p>
-    <w:p>
-      <w:pPr>
-        <w:rPr>
-          <w:sz w:val="24"/>
-          <w:szCs w:val="24"/>
-          <w:rtl/>
-        </w:rPr>
-      </w:pPr>
       <w:r>
         <w:rPr>
           <w:rFonts w:hint="cs"/>
@@ -3003,6 +3293,7 @@
       <w:r>
         <w:rPr>
           <w:rFonts w:cs="Arial"/>
+          <w:noProof/>
           <w:sz w:val="24"/>
           <w:szCs w:val="24"/>
           <w:rtl/>
@@ -3973,6 +4264,7 @@
   <w:style w:type="character" w:default="1" w:styleId="a0">
     <w:name w:val="Default Paragraph Font"/>
     <w:uiPriority w:val="1"/>
+    <w:semiHidden/>
     <w:unhideWhenUsed/>
   </w:style>
   <w:style w:type="table" w:default="1" w:styleId="a1">

</xml_diff>